<commit_message>
Basically the final version
</commit_message>
<xml_diff>
--- a/Design Text/中英文摘要.docx
+++ b/Design Text/中英文摘要.docx
@@ -385,7 +385,7 @@
         <w:spacing w:line="360" w:lineRule="auto"/>
         <w:ind w:leftChars="-1" w:left="-2" w:rightChars="171" w:right="359" w:firstLineChars="200" w:firstLine="480"/>
         <w:rPr>
-          <w:rFonts w:eastAsia="楷体_GB2312" w:hint="eastAsia"/>
+          <w:rFonts w:eastAsia="楷体_GB2312"/>
           <w:sz w:val="24"/>
         </w:rPr>
       </w:pPr>
@@ -455,36 +455,13 @@
           <w:sz w:val="24"/>
         </w:rPr>
       </w:pPr>
-    </w:p>
-    <w:p>
-      <w:pPr>
-        <w:spacing w:line="360" w:lineRule="auto"/>
-        <w:ind w:leftChars="-1" w:left="-2" w:rightChars="171" w:right="359" w:firstLineChars="200" w:firstLine="480"/>
-        <w:rPr>
-          <w:rFonts w:eastAsia="楷体_GB2312"/>
-          <w:sz w:val="24"/>
-        </w:rPr>
-      </w:pPr>
-    </w:p>
-    <w:p>
-      <w:pPr>
-        <w:spacing w:line="360" w:lineRule="auto"/>
-        <w:ind w:leftChars="-1" w:left="-2" w:rightChars="171" w:right="359" w:firstLineChars="200" w:firstLine="480"/>
-        <w:rPr>
-          <w:rFonts w:eastAsia="楷体_GB2312"/>
-          <w:sz w:val="24"/>
-        </w:rPr>
-      </w:pPr>
-    </w:p>
-    <w:p>
-      <w:pPr>
-        <w:spacing w:line="360" w:lineRule="auto"/>
-        <w:ind w:leftChars="-1" w:left="-2" w:rightChars="171" w:right="359" w:firstLineChars="200" w:firstLine="480"/>
-        <w:rPr>
-          <w:rFonts w:eastAsia="楷体_GB2312"/>
-          <w:sz w:val="24"/>
-        </w:rPr>
-      </w:pPr>
+      <w:r>
+        <w:rPr>
+          <w:rFonts w:eastAsia="楷体_GB2312" w:hint="eastAsia"/>
+          <w:sz w:val="24"/>
+        </w:rPr>
+        <w:t>本文详细描述了智能手环原型从硬件到软件各方面的构建过程，包括需求分析、硬件选型、概要设计与详细设计等部分。此外，本文还对智能手环原型的嵌入式软件中包含的重要逻辑，如计步算法、跌倒检测算法、运动状态判定等，进行了详细描述，并给出了伪代码参考。</w:t>
+      </w:r>
     </w:p>
     <w:p>
       <w:pPr>
@@ -972,6 +949,13 @@
           <w:rFonts w:eastAsia="楷体_GB2312"/>
           <w:sz w:val="24"/>
         </w:rPr>
+        <w:t xml:space="preserve"> feedbacks</w:t>
+      </w:r>
+      <w:r>
+        <w:rPr>
+          <w:rFonts w:eastAsia="楷体_GB2312"/>
+          <w:sz w:val="24"/>
+        </w:rPr>
         <w:t xml:space="preserve"> </w:t>
       </w:r>
       <w:r>
@@ -979,20 +963,6 @@
           <w:rFonts w:eastAsia="楷体_GB2312"/>
           <w:sz w:val="24"/>
         </w:rPr>
-        <w:t>feedbacks</w:t>
-      </w:r>
-      <w:r>
-        <w:rPr>
-          <w:rFonts w:eastAsia="楷体_GB2312"/>
-          <w:sz w:val="24"/>
-        </w:rPr>
-        <w:t xml:space="preserve"> </w:t>
-      </w:r>
-      <w:r>
-        <w:rPr>
-          <w:rFonts w:eastAsia="楷体_GB2312"/>
-          <w:sz w:val="24"/>
-        </w:rPr>
         <w:t xml:space="preserve">of professional sports and health suggestions </w:t>
       </w:r>
       <w:r>
@@ -1019,74 +989,100 @@
     </w:p>
     <w:p>
       <w:pPr>
-        <w:rPr>
-          <w:rFonts w:eastAsia="楷体_GB2312"/>
-          <w:sz w:val="28"/>
-        </w:rPr>
-      </w:pPr>
-    </w:p>
-    <w:p>
-      <w:pPr>
-        <w:rPr>
-          <w:rFonts w:eastAsia="楷体_GB2312"/>
-          <w:sz w:val="28"/>
-        </w:rPr>
-      </w:pPr>
-    </w:p>
-    <w:p>
-      <w:pPr>
-        <w:rPr>
-          <w:rFonts w:eastAsia="楷体_GB2312"/>
-          <w:sz w:val="28"/>
-        </w:rPr>
-      </w:pPr>
-    </w:p>
-    <w:p>
-      <w:pPr>
-        <w:rPr>
-          <w:rFonts w:eastAsia="楷体_GB2312"/>
-          <w:sz w:val="28"/>
-        </w:rPr>
-      </w:pPr>
-    </w:p>
-    <w:p>
-      <w:pPr>
-        <w:rPr>
-          <w:rFonts w:eastAsia="楷体_GB2312"/>
-          <w:sz w:val="28"/>
-        </w:rPr>
-      </w:pPr>
-    </w:p>
-    <w:p>
-      <w:pPr>
-        <w:rPr>
-          <w:rFonts w:eastAsia="楷体_GB2312"/>
-          <w:sz w:val="28"/>
-        </w:rPr>
-      </w:pPr>
-      <w:r>
-        <w:rPr>
-          <w:rFonts w:eastAsia="楷体_GB2312" w:hint="eastAsia"/>
-          <w:sz w:val="28"/>
-        </w:rPr>
-        <w:t>KEY WORDS:</w:t>
-      </w:r>
-      <w:r>
-        <w:rPr>
-          <w:rFonts w:eastAsia="楷体_GB2312"/>
-          <w:sz w:val="28"/>
-        </w:rPr>
-        <w:t xml:space="preserve"> </w:t>
-      </w:r>
-      <w:r>
-        <w:rPr>
-          <w:rFonts w:eastAsia="楷体_GB2312"/>
-          <w:sz w:val="24"/>
-        </w:rPr>
-        <w:t>Intelligent Wristband; MEMS; Sports Data Collection</w:t>
+        <w:ind w:firstLineChars="250" w:firstLine="600"/>
+        <w:rPr>
+          <w:rFonts w:eastAsia="楷体_GB2312"/>
+          <w:sz w:val="24"/>
+        </w:rPr>
+      </w:pPr>
+      <w:r>
+        <w:rPr>
+          <w:rFonts w:eastAsia="楷体_GB2312" w:hint="eastAsia"/>
+          <w:sz w:val="24"/>
+        </w:rPr>
+        <w:t xml:space="preserve">This article </w:t>
+      </w:r>
+      <w:r>
+        <w:rPr>
+          <w:rFonts w:eastAsia="楷体_GB2312"/>
+          <w:sz w:val="24"/>
+        </w:rPr>
+        <w:t xml:space="preserve">describes the building procedure of the prototype of intelligent wristband in every aspect from hardware to software in detail, including requirement analysis, hardware element selection, general design, detailed design and so on. Also, this article </w:t>
+      </w:r>
+      <w:r>
+        <w:rPr>
+          <w:rFonts w:eastAsia="楷体_GB2312"/>
+          <w:sz w:val="24"/>
+        </w:rPr>
+        <w:t>as amply as possible</w:t>
+      </w:r>
+      <w:r>
+        <w:rPr>
+          <w:rFonts w:eastAsia="楷体_GB2312"/>
+          <w:sz w:val="24"/>
+        </w:rPr>
+        <w:t xml:space="preserve"> describes significant logic</w:t>
+      </w:r>
+      <w:r>
+        <w:rPr>
+          <w:rFonts w:eastAsia="楷体_GB2312"/>
+          <w:sz w:val="24"/>
+        </w:rPr>
+        <w:t xml:space="preserve"> included in the prototype, such as pedometer algorithm, fall-detection algorithm and the judgement of sport state. Pseudocode is also given for </w:t>
+      </w:r>
+      <w:r>
+        <w:rPr>
+          <w:rFonts w:eastAsia="楷体_GB2312"/>
+          <w:sz w:val="24"/>
+        </w:rPr>
+        <w:t>reference</w:t>
+      </w:r>
+      <w:r>
+        <w:rPr>
+          <w:rFonts w:eastAsia="楷体_GB2312"/>
+          <w:sz w:val="24"/>
+        </w:rPr>
+        <w:t>.</w:t>
       </w:r>
       <w:bookmarkStart w:id="0" w:name="_GoBack"/>
       <w:bookmarkEnd w:id="0"/>
+    </w:p>
+    <w:p>
+      <w:pPr>
+        <w:rPr>
+          <w:rFonts w:eastAsia="楷体_GB2312"/>
+          <w:sz w:val="28"/>
+        </w:rPr>
+      </w:pPr>
+    </w:p>
+    <w:p>
+      <w:pPr>
+        <w:rPr>
+          <w:rFonts w:eastAsia="楷体_GB2312"/>
+          <w:sz w:val="28"/>
+        </w:rPr>
+      </w:pPr>
+      <w:r>
+        <w:rPr>
+          <w:rFonts w:eastAsia="楷体_GB2312" w:hint="eastAsia"/>
+          <w:sz w:val="28"/>
+        </w:rPr>
+        <w:t>KEY WORDS:</w:t>
+      </w:r>
+      <w:r>
+        <w:rPr>
+          <w:rFonts w:eastAsia="楷体_GB2312"/>
+          <w:sz w:val="28"/>
+        </w:rPr>
+        <w:t xml:space="preserve"> </w:t>
+      </w:r>
+      <w:r>
+        <w:rPr>
+          <w:rFonts w:eastAsia="楷体_GB2312"/>
+          <w:sz w:val="24"/>
+        </w:rPr>
+        <w:t>Intelligent Wristband; MEMS; Sports Data Collection</w:t>
+      </w:r>
     </w:p>
     <w:sectPr>
       <w:pgSz w:w="11906" w:h="16838"/>

</xml_diff>